<commit_message>
Added I.docx for more info
</commit_message>
<xml_diff>
--- a/I.docx
+++ b/I.docx
@@ -472,452 +472,6 @@
       </w:pPr>
       <w:r>
         <w:rPr/>
-        <w:t>Confusion Matrix:</w:t>
-      </w:r>
-    </w:p>
-    <w:p>
-      <w:pPr>
-        <w:pStyle w:val="PreformattedText"/>
-        <w:rPr>
-          <w:b/>
-          <w:b/>
-          <w:bCs/>
-          <w:sz w:val="52"/>
-          <w:szCs w:val="52"/>
-          <w:u w:val="single"/>
-        </w:rPr>
-      </w:pPr>
-      <w:r>
-        <w:rPr/>
-        <w:t>[[50  4  0  0  0  2  0]</w:t>
-      </w:r>
-    </w:p>
-    <w:p>
-      <w:pPr>
-        <w:pStyle w:val="PreformattedText"/>
-        <w:rPr>
-          <w:b/>
-          <w:b/>
-          <w:bCs/>
-          <w:sz w:val="52"/>
-          <w:szCs w:val="52"/>
-          <w:u w:val="single"/>
-        </w:rPr>
-      </w:pPr>
-      <w:r>
-        <w:rPr/>
-        <w:t xml:space="preserve"> </w:t>
-      </w:r>
-      <w:r>
-        <w:rPr/>
-        <w:t>[15 30  6  0  0  6  5]</w:t>
-      </w:r>
-    </w:p>
-    <w:p>
-      <w:pPr>
-        <w:pStyle w:val="PreformattedText"/>
-        <w:rPr>
-          <w:b/>
-          <w:b/>
-          <w:bCs/>
-          <w:sz w:val="52"/>
-          <w:szCs w:val="52"/>
-          <w:u w:val="single"/>
-        </w:rPr>
-      </w:pPr>
-      <w:r>
-        <w:rPr/>
-        <w:t xml:space="preserve"> </w:t>
-      </w:r>
-      <w:r>
-        <w:rPr/>
-        <w:t>[ 0  2 69  2  0  2  3]</w:t>
-      </w:r>
-    </w:p>
-    <w:p>
-      <w:pPr>
-        <w:pStyle w:val="PreformattedText"/>
-        <w:rPr>
-          <w:b/>
-          <w:b/>
-          <w:bCs/>
-          <w:sz w:val="52"/>
-          <w:szCs w:val="52"/>
-          <w:u w:val="single"/>
-        </w:rPr>
-      </w:pPr>
-      <w:r>
-        <w:rPr/>
-        <w:t xml:space="preserve"> </w:t>
-      </w:r>
-      <w:r>
-        <w:rPr/>
-        <w:t>[ 0  0  0 57  0  0  1]</w:t>
-      </w:r>
-    </w:p>
-    <w:p>
-      <w:pPr>
-        <w:pStyle w:val="PreformattedText"/>
-        <w:rPr>
-          <w:b/>
-          <w:b/>
-          <w:bCs/>
-          <w:sz w:val="52"/>
-          <w:szCs w:val="52"/>
-          <w:u w:val="single"/>
-        </w:rPr>
-      </w:pPr>
-      <w:r>
-        <w:rPr/>
-        <w:t xml:space="preserve"> </w:t>
-      </w:r>
-      <w:r>
-        <w:rPr/>
-        <w:t>[ 0  0  0  0 63  0  0]</w:t>
-      </w:r>
-    </w:p>
-    <w:p>
-      <w:pPr>
-        <w:pStyle w:val="PreformattedText"/>
-        <w:rPr>
-          <w:b/>
-          <w:b/>
-          <w:bCs/>
-          <w:sz w:val="52"/>
-          <w:szCs w:val="52"/>
-          <w:u w:val="single"/>
-        </w:rPr>
-      </w:pPr>
-      <w:r>
-        <w:rPr/>
-        <w:t xml:space="preserve"> </w:t>
-      </w:r>
-      <w:r>
-        <w:rPr/>
-        <w:t>[ 1 10  4  1  0 38  2]</w:t>
-      </w:r>
-    </w:p>
-    <w:p>
-      <w:pPr>
-        <w:pStyle w:val="PreformattedText"/>
-        <w:rPr>
-          <w:b/>
-          <w:b/>
-          <w:bCs/>
-          <w:sz w:val="52"/>
-          <w:szCs w:val="52"/>
-          <w:u w:val="single"/>
-        </w:rPr>
-      </w:pPr>
-      <w:r>
-        <w:rPr/>
-        <w:t xml:space="preserve"> </w:t>
-      </w:r>
-      <w:r>
-        <w:rPr/>
-        <w:t>[ 0  3  3  3  1  2 38]]</w:t>
-      </w:r>
-    </w:p>
-    <w:p>
-      <w:pPr>
-        <w:pStyle w:val="PreformattedText"/>
-        <w:rPr>
-          <w:b/>
-          <w:b/>
-          <w:bCs/>
-          <w:sz w:val="52"/>
-          <w:szCs w:val="52"/>
-          <w:u w:val="single"/>
-        </w:rPr>
-      </w:pPr>
-      <w:r>
-        <w:rPr/>
-        <w:t>Classification Report:</w:t>
-      </w:r>
-    </w:p>
-    <w:p>
-      <w:pPr>
-        <w:pStyle w:val="PreformattedText"/>
-        <w:rPr>
-          <w:b/>
-          <w:b/>
-          <w:bCs/>
-          <w:sz w:val="52"/>
-          <w:szCs w:val="52"/>
-          <w:u w:val="single"/>
-        </w:rPr>
-      </w:pPr>
-      <w:r>
-        <w:rPr/>
-        <w:t>{'0': {'precision': 0.7575757575757576, 'recall': 0.8928571428571429, 'f1-score': 0.819672131147541, 'support': 56.0}, '1': {'precision': 0.6122448979591837, 'recall': 0.4838709677419355, 'f1-score': 0.5405405405405406, 'support': 62.0}, '2': {'precision': 0.8414634146341463, 'recall': 0.8846153846153846, 'f1-score': 0.8625, 'support': 78.0}, '3': {'precision': 0.9047619047619048, 'recall': 0.9827586206896551, 'f1-score': 0.9421487603305785, 'support': 58.0}, '4': {'precision': 0.984375, 'recall': 1.0, 'f1-score': 0.9921259842519685, 'support': 63.0}, '5': {'precision': 0.76, 'recall': 0.6785714285714286, 'f1-score': 0.7169811320754718, 'support': 56.0}, '6': {'precision': 0.7755102040816326, 'recall': 0.76, 'f1-score': 0.7676767676767676, 'support': 50.0}, 'accuracy': 0.8156028368794326, 'macro avg': {'precision': 0.8051330255732321, 'recall': 0.8118105063536495, 'f1-score': 0.8059493308604097, 'support': 423.0}, 'weighted avg': {'precision': 0.8081439671854546, 'recall': 0.8156028368794326, 'f1-score': 0.8093936164181754, 'support': 423.0}}</w:t>
-      </w:r>
-    </w:p>
-    <w:p>
-      <w:pPr>
-        <w:pStyle w:val="PreformattedText"/>
-        <w:rPr>
-          <w:b/>
-          <w:b/>
-          <w:bCs/>
-          <w:sz w:val="52"/>
-          <w:szCs w:val="52"/>
-          <w:u w:val="single"/>
-        </w:rPr>
-      </w:pPr>
-      <w:r>
-        <w:rPr>
-          <w:b/>
-          <w:bCs/>
-          <w:sz w:val="52"/>
-          <w:szCs w:val="52"/>
-          <w:u w:val="single"/>
-        </w:rPr>
-      </w:r>
-    </w:p>
-    <w:p>
-      <w:pPr>
-        <w:pStyle w:val="PreformattedText"/>
-        <w:rPr>
-          <w:b/>
-          <w:b/>
-          <w:bCs/>
-          <w:sz w:val="52"/>
-          <w:szCs w:val="52"/>
-          <w:u w:val="single"/>
-        </w:rPr>
-      </w:pPr>
-      <w:r>
-        <w:rPr/>
-        <w:t>Random Forest Metrics:</w:t>
-      </w:r>
-    </w:p>
-    <w:p>
-      <w:pPr>
-        <w:pStyle w:val="PreformattedText"/>
-        <w:rPr>
-          <w:b/>
-          <w:b/>
-          <w:bCs/>
-          <w:sz w:val="52"/>
-          <w:szCs w:val="52"/>
-          <w:u w:val="single"/>
-        </w:rPr>
-      </w:pPr>
-      <w:r>
-        <w:rPr/>
-        <w:t>Accuracy: 0.950354609929078</w:t>
-      </w:r>
-    </w:p>
-    <w:p>
-      <w:pPr>
-        <w:pStyle w:val="PreformattedText"/>
-        <w:rPr>
-          <w:b/>
-          <w:b/>
-          <w:bCs/>
-          <w:sz w:val="52"/>
-          <w:szCs w:val="52"/>
-          <w:u w:val="single"/>
-        </w:rPr>
-      </w:pPr>
-      <w:r>
-        <w:rPr/>
-        <w:t>ROC-AUC: 0.9967373419601057</w:t>
-      </w:r>
-    </w:p>
-    <w:p>
-      <w:pPr>
-        <w:pStyle w:val="PreformattedText"/>
-        <w:rPr>
-          <w:b/>
-          <w:b/>
-          <w:bCs/>
-          <w:sz w:val="52"/>
-          <w:szCs w:val="52"/>
-          <w:u w:val="single"/>
-        </w:rPr>
-      </w:pPr>
-      <w:r>
-        <w:rPr/>
-        <w:t>Confusion Matrix:</w:t>
-      </w:r>
-    </w:p>
-    <w:p>
-      <w:pPr>
-        <w:pStyle w:val="PreformattedText"/>
-        <w:rPr>
-          <w:b/>
-          <w:b/>
-          <w:bCs/>
-          <w:sz w:val="52"/>
-          <w:szCs w:val="52"/>
-          <w:u w:val="single"/>
-        </w:rPr>
-      </w:pPr>
-      <w:r>
-        <w:rPr/>
-        <w:t>[[54  2  0  0  0  0  0]</w:t>
-      </w:r>
-    </w:p>
-    <w:p>
-      <w:pPr>
-        <w:pStyle w:val="PreformattedText"/>
-        <w:rPr>
-          <w:b/>
-          <w:b/>
-          <w:bCs/>
-          <w:sz w:val="52"/>
-          <w:szCs w:val="52"/>
-          <w:u w:val="single"/>
-        </w:rPr>
-      </w:pPr>
-      <w:r>
-        <w:rPr/>
-        <w:t xml:space="preserve"> </w:t>
-      </w:r>
-      <w:r>
-        <w:rPr/>
-        <w:t>[ 0 59  0  0  0  3  0]</w:t>
-      </w:r>
-    </w:p>
-    <w:p>
-      <w:pPr>
-        <w:pStyle w:val="PreformattedText"/>
-        <w:rPr>
-          <w:b/>
-          <w:b/>
-          <w:bCs/>
-          <w:sz w:val="52"/>
-          <w:szCs w:val="52"/>
-          <w:u w:val="single"/>
-        </w:rPr>
-      </w:pPr>
-      <w:r>
-        <w:rPr/>
-        <w:t xml:space="preserve"> </w:t>
-      </w:r>
-      <w:r>
-        <w:rPr/>
-        <w:t>[ 0  2 74  2  0  0  0]</w:t>
-      </w:r>
-    </w:p>
-    <w:p>
-      <w:pPr>
-        <w:pStyle w:val="PreformattedText"/>
-        <w:rPr>
-          <w:b/>
-          <w:b/>
-          <w:bCs/>
-          <w:sz w:val="52"/>
-          <w:szCs w:val="52"/>
-          <w:u w:val="single"/>
-        </w:rPr>
-      </w:pPr>
-      <w:r>
-        <w:rPr/>
-        <w:t xml:space="preserve"> </w:t>
-      </w:r>
-      <w:r>
-        <w:rPr/>
-        <w:t>[ 0  0  1 57  0  0  0]</w:t>
-      </w:r>
-    </w:p>
-    <w:p>
-      <w:pPr>
-        <w:pStyle w:val="PreformattedText"/>
-        <w:rPr>
-          <w:b/>
-          <w:b/>
-          <w:bCs/>
-          <w:sz w:val="52"/>
-          <w:szCs w:val="52"/>
-          <w:u w:val="single"/>
-        </w:rPr>
-      </w:pPr>
-      <w:r>
-        <w:rPr/>
-        <w:t xml:space="preserve"> </w:t>
-      </w:r>
-      <w:r>
-        <w:rPr/>
-        <w:t>[ 0  0  0  0 63  0  0]</w:t>
-      </w:r>
-    </w:p>
-    <w:p>
-      <w:pPr>
-        <w:pStyle w:val="PreformattedText"/>
-        <w:rPr>
-          <w:b/>
-          <w:b/>
-          <w:bCs/>
-          <w:sz w:val="52"/>
-          <w:szCs w:val="52"/>
-          <w:u w:val="single"/>
-        </w:rPr>
-      </w:pPr>
-      <w:r>
-        <w:rPr/>
-        <w:t xml:space="preserve"> </w:t>
-      </w:r>
-      <w:r>
-        <w:rPr/>
-        <w:t>[ 0  6  0  0  0 49  1]</w:t>
-      </w:r>
-    </w:p>
-    <w:p>
-      <w:pPr>
-        <w:pStyle w:val="PreformattedText"/>
-        <w:rPr>
-          <w:b/>
-          <w:b/>
-          <w:bCs/>
-          <w:sz w:val="52"/>
-          <w:szCs w:val="52"/>
-          <w:u w:val="single"/>
-        </w:rPr>
-      </w:pPr>
-      <w:r>
-        <w:rPr/>
-        <w:t xml:space="preserve"> </w:t>
-      </w:r>
-      <w:r>
-        <w:rPr/>
-        <w:t>[ 0  0  0  0  0  4 46]]</w:t>
-      </w:r>
-    </w:p>
-    <w:p>
-      <w:pPr>
-        <w:pStyle w:val="PreformattedText"/>
-        <w:rPr>
-          <w:b/>
-          <w:b/>
-          <w:bCs/>
-          <w:sz w:val="52"/>
-          <w:szCs w:val="52"/>
-          <w:u w:val="single"/>
-        </w:rPr>
-      </w:pPr>
-      <w:r>
-        <w:rPr/>
-        <w:t>Classification Report:</w:t>
-      </w:r>
-    </w:p>
-    <w:p>
-      <w:pPr>
-        <w:pStyle w:val="PreformattedText"/>
-        <w:spacing w:before="0" w:after="283"/>
-        <w:rPr>
-          <w:b/>
-          <w:b/>
-          <w:bCs/>
-          <w:sz w:val="52"/>
-          <w:szCs w:val="52"/>
-          <w:u w:val="single"/>
-        </w:rPr>
-      </w:pPr>
-      <w:r>
-        <w:rPr/>
-        <w:t>{'0': {'precision': 1.0, 'recall': 0.9642857142857143, 'f1-score': 0.9818181818181818, 'support': 56.0}, '1': {'precision': 0.855072463768116, 'recall': 0.9516129032258065, 'f1-score': 0.900763358778626, 'support': 62.0}, '2': {'precision': 0.9866666666666667, 'recall': 0.9487179487179487, 'f1-score': 0.9673202614379085, 'support': 78.0}, '3': {'precision': 0.9661016949152542, 'recall': 0.9827586206896551, 'f1-score': 0.9743589743589743, 'support': 58.0}, '4': {'precision': 1.0, 'recall': 1.0, 'f1-score': 1.0, 'support': 63.0}, '5': {'precision': 0.875, 'recall': 0.875, 'f1-score': 0.875, 'support': 56.0}, '6': {'precision': 0.9787234042553191, 'recall': 0.92, 'f1-score': 0.9484536082474226, 'support': 50.0}, 'accuracy': 0.950354609929078, 'macro avg': {'precision': 0.9516520328007652, 'recall': 0.9489107409884464, 'f1-score': 0.9496734835201591, 'support': 423.0}, 'weighted avg': {'precision': 0.9525876152989927, 'recall': 0.950354609929078, 'f1-score': 0.950864368187805, 'support': 423.0}}</w:t>
       </w:r>
     </w:p>
     <w:p>
@@ -937,7 +491,7 @@
         <w:rPr/>
         <w:drawing>
           <wp:inline distT="0" distB="0" distL="0" distR="0">
-            <wp:extent cx="7735570" cy="5001260"/>
+            <wp:extent cx="5712460" cy="4253865"/>
             <wp:effectExtent l="0" t="0" r="0" b="0"/>
             <wp:docPr id="1" name="Image1" descr=""/>
             <wp:cNvGraphicFramePr>
@@ -961,7 +515,7 @@
                   <pic:spPr bwMode="auto">
                     <a:xfrm>
                       <a:off x="0" y="0"/>
-                      <a:ext cx="7735570" cy="5001260"/>
+                      <a:ext cx="5712460" cy="4253865"/>
                     </a:xfrm>
                     <a:prstGeom prst="rect">
                       <a:avLst/>
@@ -1056,6 +610,51 @@
           <w:szCs w:val="52"/>
           <w:u w:val="single"/>
         </w:rPr>
+        <w:drawing>
+          <wp:anchor behindDoc="0" distT="0" distB="0" distL="0" distR="0" simplePos="0" locked="0" layoutInCell="0" allowOverlap="1" relativeHeight="6">
+            <wp:simplePos x="0" y="0"/>
+            <wp:positionH relativeFrom="column">
+              <wp:align>center</wp:align>
+            </wp:positionH>
+            <wp:positionV relativeFrom="paragraph">
+              <wp:posOffset>635</wp:posOffset>
+            </wp:positionV>
+            <wp:extent cx="5943600" cy="1167130"/>
+            <wp:effectExtent l="0" t="0" r="0" b="0"/>
+            <wp:wrapSquare wrapText="largest"/>
+            <wp:docPr id="2" name="Image5" descr=""/>
+            <wp:cNvGraphicFramePr>
+              <a:graphicFrameLocks xmlns:a="http://schemas.openxmlformats.org/drawingml/2006/main" noChangeAspect="1"/>
+            </wp:cNvGraphicFramePr>
+            <a:graphic xmlns:a="http://schemas.openxmlformats.org/drawingml/2006/main">
+              <a:graphicData uri="http://schemas.openxmlformats.org/drawingml/2006/picture">
+                <pic:pic xmlns:pic="http://schemas.openxmlformats.org/drawingml/2006/picture">
+                  <pic:nvPicPr>
+                    <pic:cNvPr id="2" name="Image5" descr=""/>
+                    <pic:cNvPicPr>
+                      <a:picLocks noChangeAspect="1" noChangeArrowheads="1"/>
+                    </pic:cNvPicPr>
+                  </pic:nvPicPr>
+                  <pic:blipFill>
+                    <a:blip r:embed="rId3"/>
+                    <a:stretch>
+                      <a:fillRect/>
+                    </a:stretch>
+                  </pic:blipFill>
+                  <pic:spPr bwMode="auto">
+                    <a:xfrm>
+                      <a:off x="0" y="0"/>
+                      <a:ext cx="5943600" cy="1167130"/>
+                    </a:xfrm>
+                    <a:prstGeom prst="rect">
+                      <a:avLst/>
+                    </a:prstGeom>
+                  </pic:spPr>
+                </pic:pic>
+              </a:graphicData>
+            </a:graphic>
+          </wp:anchor>
+        </w:drawing>
       </w:r>
     </w:p>
     <w:p>
@@ -1080,6 +679,51 @@
           <w:szCs w:val="52"/>
           <w:u w:val="single"/>
         </w:rPr>
+        <w:drawing>
+          <wp:anchor behindDoc="0" distT="0" distB="0" distL="0" distR="0" simplePos="0" locked="0" layoutInCell="0" allowOverlap="1" relativeHeight="7">
+            <wp:simplePos x="0" y="0"/>
+            <wp:positionH relativeFrom="column">
+              <wp:align>center</wp:align>
+            </wp:positionH>
+            <wp:positionV relativeFrom="paragraph">
+              <wp:posOffset>635</wp:posOffset>
+            </wp:positionV>
+            <wp:extent cx="3486150" cy="6162675"/>
+            <wp:effectExtent l="0" t="0" r="0" b="0"/>
+            <wp:wrapSquare wrapText="largest"/>
+            <wp:docPr id="3" name="Image6" descr=""/>
+            <wp:cNvGraphicFramePr>
+              <a:graphicFrameLocks xmlns:a="http://schemas.openxmlformats.org/drawingml/2006/main" noChangeAspect="1"/>
+            </wp:cNvGraphicFramePr>
+            <a:graphic xmlns:a="http://schemas.openxmlformats.org/drawingml/2006/main">
+              <a:graphicData uri="http://schemas.openxmlformats.org/drawingml/2006/picture">
+                <pic:pic xmlns:pic="http://schemas.openxmlformats.org/drawingml/2006/picture">
+                  <pic:nvPicPr>
+                    <pic:cNvPr id="3" name="Image6" descr=""/>
+                    <pic:cNvPicPr>
+                      <a:picLocks noChangeAspect="1" noChangeArrowheads="1"/>
+                    </pic:cNvPicPr>
+                  </pic:nvPicPr>
+                  <pic:blipFill>
+                    <a:blip r:embed="rId4"/>
+                    <a:stretch>
+                      <a:fillRect/>
+                    </a:stretch>
+                  </pic:blipFill>
+                  <pic:spPr bwMode="auto">
+                    <a:xfrm>
+                      <a:off x="0" y="0"/>
+                      <a:ext cx="3486150" cy="6162675"/>
+                    </a:xfrm>
+                    <a:prstGeom prst="rect">
+                      <a:avLst/>
+                    </a:prstGeom>
+                  </pic:spPr>
+                </pic:pic>
+              </a:graphicData>
+            </a:graphic>
+          </wp:anchor>
+        </w:drawing>
       </w:r>
     </w:p>
     <w:p>
@@ -1217,7 +861,13 @@
         </w:rPr>
       </w:pPr>
       <w:r>
-        <w:rPr/>
+        <w:rPr>
+          <w:b/>
+          <w:bCs/>
+          <w:sz w:val="52"/>
+          <w:szCs w:val="52"/>
+          <w:u w:val="single"/>
+        </w:rPr>
       </w:r>
     </w:p>
     <w:p>
@@ -1235,7 +885,13 @@
         </w:rPr>
       </w:pPr>
       <w:r>
-        <w:rPr/>
+        <w:rPr>
+          <w:b/>
+          <w:bCs/>
+          <w:sz w:val="52"/>
+          <w:szCs w:val="52"/>
+          <w:u w:val="single"/>
+        </w:rPr>
       </w:r>
     </w:p>
     <w:p>
@@ -1253,7 +909,13 @@
         </w:rPr>
       </w:pPr>
       <w:r>
-        <w:rPr/>
+        <w:rPr>
+          <w:b/>
+          <w:bCs/>
+          <w:sz w:val="52"/>
+          <w:szCs w:val="52"/>
+          <w:u w:val="single"/>
+        </w:rPr>
       </w:r>
     </w:p>
     <w:p>
@@ -1271,7 +933,13 @@
         </w:rPr>
       </w:pPr>
       <w:r>
-        <w:rPr/>
+        <w:rPr>
+          <w:b/>
+          <w:bCs/>
+          <w:sz w:val="52"/>
+          <w:szCs w:val="52"/>
+          <w:u w:val="single"/>
+        </w:rPr>
       </w:r>
     </w:p>
     <w:p>
@@ -1289,7 +957,13 @@
         </w:rPr>
       </w:pPr>
       <w:r>
-        <w:rPr/>
+        <w:rPr>
+          <w:b/>
+          <w:bCs/>
+          <w:sz w:val="52"/>
+          <w:szCs w:val="52"/>
+          <w:u w:val="single"/>
+        </w:rPr>
       </w:r>
     </w:p>
     <w:p>
@@ -1307,7 +981,13 @@
         </w:rPr>
       </w:pPr>
       <w:r>
-        <w:rPr/>
+        <w:rPr>
+          <w:b/>
+          <w:bCs/>
+          <w:sz w:val="52"/>
+          <w:szCs w:val="52"/>
+          <w:u w:val="single"/>
+        </w:rPr>
       </w:r>
     </w:p>
     <w:p>
@@ -1325,7 +1005,13 @@
         </w:rPr>
       </w:pPr>
       <w:r>
-        <w:rPr/>
+        <w:rPr>
+          <w:b/>
+          <w:bCs/>
+          <w:sz w:val="52"/>
+          <w:szCs w:val="52"/>
+          <w:u w:val="single"/>
+        </w:rPr>
       </w:r>
     </w:p>
     <w:p>
@@ -1343,319 +1029,13 @@
         </w:rPr>
       </w:pPr>
       <w:r>
-        <w:rPr/>
-      </w:r>
-    </w:p>
-    <w:p>
-      <w:pPr>
-        <w:pStyle w:val="Normal"/>
-        <w:spacing w:before="0" w:after="160"/>
-        <w:jc w:val="center"/>
-        <w:rPr>
-          <w:b/>
-          <w:b/>
-          <w:bCs/>
-          <w:sz w:val="52"/>
-          <w:szCs w:val="52"/>
-          <w:u w:val="single"/>
-        </w:rPr>
-      </w:pPr>
-      <w:r>
-        <w:rPr/>
-      </w:r>
-    </w:p>
-    <w:p>
-      <w:pPr>
-        <w:pStyle w:val="Normal"/>
-        <w:spacing w:before="0" w:after="160"/>
-        <w:jc w:val="center"/>
-        <w:rPr>
-          <w:b/>
-          <w:b/>
-          <w:bCs/>
-          <w:sz w:val="52"/>
-          <w:szCs w:val="52"/>
-          <w:u w:val="single"/>
-        </w:rPr>
-      </w:pPr>
-      <w:r>
-        <w:rPr/>
-      </w:r>
-    </w:p>
-    <w:p>
-      <w:pPr>
-        <w:pStyle w:val="Heading3"/>
-        <w:spacing w:before="0" w:after="160"/>
-        <w:jc w:val="center"/>
-        <w:rPr>
-          <w:b/>
-          <w:b/>
-          <w:bCs/>
-          <w:sz w:val="52"/>
-          <w:szCs w:val="52"/>
-          <w:u w:val="single"/>
-        </w:rPr>
-      </w:pPr>
-      <w:r>
-        <w:rPr/>
-        <w:t>U-Net Workflow:</w:t>
-      </w:r>
-    </w:p>
-    <w:p>
-      <w:pPr>
-        <w:pStyle w:val="TextBody"/>
-        <w:numPr>
-          <w:ilvl w:val="0"/>
-          <w:numId w:val="1"/>
-        </w:numPr>
-        <w:tabs>
-          <w:tab w:val="clear" w:pos="720"/>
-          <w:tab w:val="left" w:pos="0" w:leader="none"/>
-        </w:tabs>
-        <w:spacing w:before="0" w:after="0"/>
-        <w:ind w:left="709" w:hanging="283"/>
-        <w:rPr>
-          <w:b/>
-          <w:b/>
-          <w:bCs/>
-          <w:sz w:val="52"/>
-          <w:szCs w:val="52"/>
-          <w:u w:val="single"/>
-        </w:rPr>
-      </w:pPr>
-      <w:r>
-        <w:rPr>
-          <w:rStyle w:val="StrongEmphasis"/>
-        </w:rPr>
-        <w:t>Input Image</w:t>
-      </w:r>
-      <w:r>
-        <w:rPr/>
-        <w:t>: An image (e.g., medical scan) is provided to the U-Net model.</w:t>
-      </w:r>
-    </w:p>
-    <w:p>
-      <w:pPr>
-        <w:pStyle w:val="TextBody"/>
-        <w:numPr>
-          <w:ilvl w:val="0"/>
-          <w:numId w:val="1"/>
-        </w:numPr>
-        <w:tabs>
-          <w:tab w:val="clear" w:pos="720"/>
-          <w:tab w:val="left" w:pos="0" w:leader="none"/>
-        </w:tabs>
-        <w:spacing w:before="0" w:after="0"/>
-        <w:ind w:left="709" w:hanging="283"/>
-        <w:rPr>
-          <w:b/>
-          <w:b/>
-          <w:bCs/>
-          <w:sz w:val="52"/>
-          <w:szCs w:val="52"/>
-          <w:u w:val="single"/>
-        </w:rPr>
-      </w:pPr>
-      <w:r>
-        <w:rPr>
-          <w:rStyle w:val="StrongEmphasis"/>
-        </w:rPr>
-        <w:t>Downsampling</w:t>
-      </w:r>
-      <w:r>
-        <w:rPr/>
-        <w:t>: The image is passed through the contracting path, which captures context and compresses the image information.</w:t>
-      </w:r>
-    </w:p>
-    <w:p>
-      <w:pPr>
-        <w:pStyle w:val="TextBody"/>
-        <w:numPr>
-          <w:ilvl w:val="0"/>
-          <w:numId w:val="1"/>
-        </w:numPr>
-        <w:tabs>
-          <w:tab w:val="clear" w:pos="720"/>
-          <w:tab w:val="left" w:pos="0" w:leader="none"/>
-        </w:tabs>
-        <w:spacing w:before="0" w:after="0"/>
-        <w:ind w:left="709" w:hanging="283"/>
-        <w:rPr>
-          <w:b/>
-          <w:b/>
-          <w:bCs/>
-          <w:sz w:val="52"/>
-          <w:szCs w:val="52"/>
-          <w:u w:val="single"/>
-        </w:rPr>
-      </w:pPr>
-      <w:r>
-        <w:rPr>
-          <w:rStyle w:val="StrongEmphasis"/>
-        </w:rPr>
-        <w:t>Bottleneck</w:t>
-      </w:r>
-      <w:r>
-        <w:rPr/>
-        <w:t>: At the bottom of the "U", the network has the lowest resolution feature maps but contains the most abstract representations.</w:t>
-      </w:r>
-    </w:p>
-    <w:p>
-      <w:pPr>
-        <w:pStyle w:val="TextBody"/>
-        <w:numPr>
-          <w:ilvl w:val="0"/>
-          <w:numId w:val="1"/>
-        </w:numPr>
-        <w:tabs>
-          <w:tab w:val="clear" w:pos="720"/>
-          <w:tab w:val="left" w:pos="0" w:leader="none"/>
-        </w:tabs>
-        <w:spacing w:before="0" w:after="0"/>
-        <w:ind w:left="709" w:hanging="283"/>
-        <w:rPr>
-          <w:b/>
-          <w:b/>
-          <w:bCs/>
-          <w:sz w:val="52"/>
-          <w:szCs w:val="52"/>
-          <w:u w:val="single"/>
-        </w:rPr>
-      </w:pPr>
-      <w:r>
-        <w:rPr>
-          <w:rStyle w:val="StrongEmphasis"/>
-        </w:rPr>
-        <w:t>Upsampling</w:t>
-      </w:r>
-      <w:r>
-        <w:rPr/>
-        <w:t>: The feature maps are upsampled and combined with the corresponding high-resolution feature maps from the contracting path via skip connections.</w:t>
-      </w:r>
-    </w:p>
-    <w:p>
-      <w:pPr>
-        <w:pStyle w:val="TextBody"/>
-        <w:numPr>
-          <w:ilvl w:val="0"/>
-          <w:numId w:val="1"/>
-        </w:numPr>
-        <w:tabs>
-          <w:tab w:val="clear" w:pos="720"/>
-          <w:tab w:val="left" w:pos="0" w:leader="none"/>
-        </w:tabs>
-        <w:ind w:left="709" w:hanging="283"/>
-        <w:rPr>
-          <w:b/>
-          <w:b/>
-          <w:bCs/>
-          <w:sz w:val="52"/>
-          <w:szCs w:val="52"/>
-          <w:u w:val="single"/>
-        </w:rPr>
-      </w:pPr>
-      <w:r>
-        <w:rPr>
-          <w:rStyle w:val="StrongEmphasis"/>
-        </w:rPr>
-        <w:t>Output</w:t>
-      </w:r>
-      <w:r>
-        <w:rPr/>
-        <w:t>: The network outputs a segmentation map, with each pixel in the original image classified into one of the predefined classes (e.g., tissue, organ, object).</w:t>
-      </w:r>
-    </w:p>
-    <w:p>
-      <w:pPr>
-        <w:pStyle w:val="Normal"/>
-        <w:spacing w:before="0" w:after="160"/>
-        <w:jc w:val="center"/>
-        <w:rPr>
-          <w:b/>
-          <w:b/>
-          <w:bCs/>
-          <w:sz w:val="52"/>
-          <w:szCs w:val="52"/>
-          <w:u w:val="single"/>
-        </w:rPr>
-      </w:pPr>
-      <w:r>
-        <w:rPr/>
-      </w:r>
-    </w:p>
-    <w:p>
-      <w:pPr>
-        <w:pStyle w:val="Normal"/>
-        <w:spacing w:before="0" w:after="160"/>
-        <w:jc w:val="center"/>
-        <w:rPr>
-          <w:b/>
-          <w:b/>
-          <w:bCs/>
-          <w:sz w:val="52"/>
-          <w:szCs w:val="52"/>
-          <w:u w:val="single"/>
-        </w:rPr>
-      </w:pPr>
-      <w:r>
-        <w:rPr/>
-        <w:t xml:space="preserve">U-Net is positioned within the </w:t>
-      </w:r>
-      <w:r>
-        <w:rPr>
-          <w:rStyle w:val="StrongEmphasis"/>
-        </w:rPr>
-        <w:t>Convolutional Neural Networks (CNNs)</w:t>
-      </w:r>
-      <w:r>
-        <w:rPr/>
-        <w:t xml:space="preserve"> category and is specialized for </w:t>
-      </w:r>
-      <w:r>
-        <w:rPr>
-          <w:rStyle w:val="StrongEmphasis"/>
-        </w:rPr>
-        <w:t>image segmentation</w:t>
-      </w:r>
-      <w:r>
-        <w:rPr/>
-        <w:t xml:space="preserve">. </w:t>
-      </w:r>
-    </w:p>
-    <w:p>
-      <w:pPr>
-        <w:pStyle w:val="Normal"/>
-        <w:spacing w:before="0" w:after="160"/>
-        <w:jc w:val="center"/>
-        <w:rPr>
-          <w:b/>
-          <w:b/>
-          <w:bCs/>
-          <w:sz w:val="52"/>
-          <w:szCs w:val="52"/>
-          <w:u w:val="single"/>
-        </w:rPr>
-      </w:pPr>
-      <w:r>
-        <w:rPr/>
-      </w:r>
-    </w:p>
-    <w:p>
-      <w:pPr>
-        <w:pStyle w:val="Normal"/>
-        <w:spacing w:before="0" w:after="160"/>
-        <w:jc w:val="center"/>
-        <w:rPr>
-          <w:b/>
-          <w:b/>
-          <w:bCs/>
-          <w:sz w:val="52"/>
-          <w:szCs w:val="52"/>
-          <w:u w:val="single"/>
-        </w:rPr>
-      </w:pPr>
-      <w:r>
-        <w:rPr/>
+        <w:rPr>
+          <w:b/>
+          <w:bCs/>
+          <w:sz w:val="52"/>
+          <w:szCs w:val="52"/>
+          <w:u w:val="single"/>
+        </w:rPr>
       </w:r>
     </w:p>
     <w:p>
@@ -1686,7 +1066,7 @@
             <wp:extent cx="5943600" cy="4940300"/>
             <wp:effectExtent l="0" t="0" r="0" b="0"/>
             <wp:wrapSquare wrapText="largest"/>
-            <wp:docPr id="2" name="Image2" descr=""/>
+            <wp:docPr id="4" name="Image2" descr=""/>
             <wp:cNvGraphicFramePr>
               <a:graphicFrameLocks xmlns:a="http://schemas.openxmlformats.org/drawingml/2006/main" noChangeAspect="1"/>
             </wp:cNvGraphicFramePr>
@@ -1694,13 +1074,13 @@
               <a:graphicData uri="http://schemas.openxmlformats.org/drawingml/2006/picture">
                 <pic:pic xmlns:pic="http://schemas.openxmlformats.org/drawingml/2006/picture">
                   <pic:nvPicPr>
-                    <pic:cNvPr id="2" name="Image2" descr=""/>
+                    <pic:cNvPr id="4" name="Image2" descr=""/>
                     <pic:cNvPicPr>
                       <a:picLocks noChangeAspect="1" noChangeArrowheads="1"/>
                     </pic:cNvPicPr>
                   </pic:nvPicPr>
                   <pic:blipFill>
-                    <a:blip r:embed="rId3"/>
+                    <a:blip r:embed="rId5"/>
                     <a:stretch>
                       <a:fillRect/>
                     </a:stretch>
@@ -1731,7 +1111,7 @@
             <wp:extent cx="5943600" cy="3259455"/>
             <wp:effectExtent l="0" t="0" r="0" b="0"/>
             <wp:wrapSquare wrapText="largest"/>
-            <wp:docPr id="3" name="Image3" descr=""/>
+            <wp:docPr id="5" name="Image3" descr=""/>
             <wp:cNvGraphicFramePr>
               <a:graphicFrameLocks xmlns:a="http://schemas.openxmlformats.org/drawingml/2006/main" noChangeAspect="1"/>
             </wp:cNvGraphicFramePr>
@@ -1739,13 +1119,13 @@
               <a:graphicData uri="http://schemas.openxmlformats.org/drawingml/2006/picture">
                 <pic:pic xmlns:pic="http://schemas.openxmlformats.org/drawingml/2006/picture">
                   <pic:nvPicPr>
-                    <pic:cNvPr id="3" name="Image3" descr=""/>
+                    <pic:cNvPr id="5" name="Image3" descr=""/>
                     <pic:cNvPicPr>
                       <a:picLocks noChangeAspect="1" noChangeArrowheads="1"/>
                     </pic:cNvPicPr>
                   </pic:nvPicPr>
                   <pic:blipFill>
-                    <a:blip r:embed="rId4"/>
+                    <a:blip r:embed="rId6"/>
                     <a:stretch>
                       <a:fillRect/>
                     </a:stretch>
@@ -1776,7 +1156,7 @@
             <wp:extent cx="5943600" cy="4481830"/>
             <wp:effectExtent l="0" t="0" r="0" b="0"/>
             <wp:wrapSquare wrapText="largest"/>
-            <wp:docPr id="4" name="Image4" descr=""/>
+            <wp:docPr id="6" name="Image4" descr=""/>
             <wp:cNvGraphicFramePr>
               <a:graphicFrameLocks xmlns:a="http://schemas.openxmlformats.org/drawingml/2006/main" noChangeAspect="1"/>
             </wp:cNvGraphicFramePr>
@@ -1784,13 +1164,13 @@
               <a:graphicData uri="http://schemas.openxmlformats.org/drawingml/2006/picture">
                 <pic:pic xmlns:pic="http://schemas.openxmlformats.org/drawingml/2006/picture">
                   <pic:nvPicPr>
-                    <pic:cNvPr id="4" name="Image4" descr=""/>
+                    <pic:cNvPr id="6" name="Image4" descr=""/>
                     <pic:cNvPicPr>
                       <a:picLocks noChangeAspect="1" noChangeArrowheads="1"/>
                     </pic:cNvPicPr>
                   </pic:nvPicPr>
                   <pic:blipFill>
-                    <a:blip r:embed="rId5"/>
+                    <a:blip r:embed="rId7"/>
                     <a:stretch>
                       <a:fillRect/>
                     </a:stretch>
@@ -1821,255 +1201,6 @@
     </w:sectPr>
   </w:body>
 </w:document>
-</file>
-
-<file path=word/numbering.xml><?xml version="1.0" encoding="utf-8"?>
-<w:numbering xmlns:w="http://schemas.openxmlformats.org/wordprocessingml/2006/main" xmlns:o="urn:schemas-microsoft-com:office:office" xmlns:r="http://schemas.openxmlformats.org/officeDocument/2006/relationships" xmlns:v="urn:schemas-microsoft-com:vml" xmlns:mc="http://schemas.openxmlformats.org/markup-compatibility/2006" xmlns:w14="http://schemas.microsoft.com/office/word/2010/wordml" mc:Ignorable="w14">
-  <w:abstractNum w:abstractNumId="1">
-    <w:lvl w:ilvl="0">
-      <w:start w:val="1"/>
-      <w:numFmt w:val="decimal"/>
-      <w:lvlText w:val="%1."/>
-      <w:lvlJc w:val="left"/>
-      <w:pPr>
-        <w:tabs>
-          <w:tab w:val="num" w:pos="709"/>
-        </w:tabs>
-        <w:ind w:left="709" w:hanging="283"/>
-      </w:pPr>
-      <w:rPr/>
-    </w:lvl>
-    <w:lvl w:ilvl="1">
-      <w:start w:val="1"/>
-      <w:numFmt w:val="decimal"/>
-      <w:lvlText w:val="%2."/>
-      <w:lvlJc w:val="left"/>
-      <w:pPr>
-        <w:tabs>
-          <w:tab w:val="num" w:pos="1418"/>
-        </w:tabs>
-        <w:ind w:left="1418" w:hanging="283"/>
-      </w:pPr>
-      <w:rPr/>
-    </w:lvl>
-    <w:lvl w:ilvl="2">
-      <w:start w:val="1"/>
-      <w:numFmt w:val="decimal"/>
-      <w:lvlText w:val="%3."/>
-      <w:lvlJc w:val="left"/>
-      <w:pPr>
-        <w:tabs>
-          <w:tab w:val="num" w:pos="2127"/>
-        </w:tabs>
-        <w:ind w:left="2127" w:hanging="283"/>
-      </w:pPr>
-      <w:rPr/>
-    </w:lvl>
-    <w:lvl w:ilvl="3">
-      <w:start w:val="1"/>
-      <w:numFmt w:val="decimal"/>
-      <w:lvlText w:val="%4."/>
-      <w:lvlJc w:val="left"/>
-      <w:pPr>
-        <w:tabs>
-          <w:tab w:val="num" w:pos="2836"/>
-        </w:tabs>
-        <w:ind w:left="2836" w:hanging="283"/>
-      </w:pPr>
-      <w:rPr/>
-    </w:lvl>
-    <w:lvl w:ilvl="4">
-      <w:start w:val="1"/>
-      <w:numFmt w:val="decimal"/>
-      <w:lvlText w:val="%5."/>
-      <w:lvlJc w:val="left"/>
-      <w:pPr>
-        <w:tabs>
-          <w:tab w:val="num" w:pos="3545"/>
-        </w:tabs>
-        <w:ind w:left="3545" w:hanging="283"/>
-      </w:pPr>
-      <w:rPr/>
-    </w:lvl>
-    <w:lvl w:ilvl="5">
-      <w:start w:val="1"/>
-      <w:numFmt w:val="decimal"/>
-      <w:lvlText w:val="%6."/>
-      <w:lvlJc w:val="left"/>
-      <w:pPr>
-        <w:tabs>
-          <w:tab w:val="num" w:pos="4254"/>
-        </w:tabs>
-        <w:ind w:left="4254" w:hanging="283"/>
-      </w:pPr>
-      <w:rPr/>
-    </w:lvl>
-    <w:lvl w:ilvl="6">
-      <w:start w:val="1"/>
-      <w:numFmt w:val="decimal"/>
-      <w:lvlText w:val="%7."/>
-      <w:lvlJc w:val="left"/>
-      <w:pPr>
-        <w:tabs>
-          <w:tab w:val="num" w:pos="4963"/>
-        </w:tabs>
-        <w:ind w:left="4963" w:hanging="283"/>
-      </w:pPr>
-      <w:rPr/>
-    </w:lvl>
-    <w:lvl w:ilvl="7">
-      <w:start w:val="1"/>
-      <w:numFmt w:val="decimal"/>
-      <w:lvlText w:val="%8."/>
-      <w:lvlJc w:val="left"/>
-      <w:pPr>
-        <w:tabs>
-          <w:tab w:val="num" w:pos="5672"/>
-        </w:tabs>
-        <w:ind w:left="5672" w:hanging="283"/>
-      </w:pPr>
-      <w:rPr/>
-    </w:lvl>
-    <w:lvl w:ilvl="8">
-      <w:start w:val="1"/>
-      <w:numFmt w:val="decimal"/>
-      <w:lvlText w:val="%9."/>
-      <w:lvlJc w:val="left"/>
-      <w:pPr>
-        <w:tabs>
-          <w:tab w:val="num" w:pos="6381"/>
-        </w:tabs>
-        <w:ind w:left="6381" w:hanging="283"/>
-      </w:pPr>
-      <w:rPr/>
-    </w:lvl>
-  </w:abstractNum>
-  <w:abstractNum w:abstractNumId="2">
-    <w:lvl w:ilvl="0">
-      <w:start w:val="1"/>
-      <w:numFmt w:val="none"/>
-      <w:suff w:val="nothing"/>
-      <w:lvlText w:val=""/>
-      <w:lvlJc w:val="left"/>
-      <w:pPr>
-        <w:tabs>
-          <w:tab w:val="num" w:pos="0"/>
-        </w:tabs>
-        <w:ind w:left="0" w:hanging="0"/>
-      </w:pPr>
-    </w:lvl>
-    <w:lvl w:ilvl="1">
-      <w:start w:val="1"/>
-      <w:numFmt w:val="none"/>
-      <w:suff w:val="nothing"/>
-      <w:lvlText w:val=""/>
-      <w:lvlJc w:val="left"/>
-      <w:pPr>
-        <w:tabs>
-          <w:tab w:val="num" w:pos="0"/>
-        </w:tabs>
-        <w:ind w:left="0" w:hanging="0"/>
-      </w:pPr>
-    </w:lvl>
-    <w:lvl w:ilvl="2">
-      <w:start w:val="1"/>
-      <w:numFmt w:val="none"/>
-      <w:suff w:val="nothing"/>
-      <w:lvlText w:val=""/>
-      <w:lvlJc w:val="left"/>
-      <w:pPr>
-        <w:tabs>
-          <w:tab w:val="num" w:pos="0"/>
-        </w:tabs>
-        <w:ind w:left="0" w:hanging="0"/>
-      </w:pPr>
-    </w:lvl>
-    <w:lvl w:ilvl="3">
-      <w:start w:val="1"/>
-      <w:numFmt w:val="none"/>
-      <w:suff w:val="nothing"/>
-      <w:lvlText w:val=""/>
-      <w:lvlJc w:val="left"/>
-      <w:pPr>
-        <w:tabs>
-          <w:tab w:val="num" w:pos="0"/>
-        </w:tabs>
-        <w:ind w:left="0" w:hanging="0"/>
-      </w:pPr>
-    </w:lvl>
-    <w:lvl w:ilvl="4">
-      <w:start w:val="1"/>
-      <w:numFmt w:val="none"/>
-      <w:suff w:val="nothing"/>
-      <w:lvlText w:val=""/>
-      <w:lvlJc w:val="left"/>
-      <w:pPr>
-        <w:tabs>
-          <w:tab w:val="num" w:pos="0"/>
-        </w:tabs>
-        <w:ind w:left="0" w:hanging="0"/>
-      </w:pPr>
-    </w:lvl>
-    <w:lvl w:ilvl="5">
-      <w:start w:val="1"/>
-      <w:numFmt w:val="none"/>
-      <w:suff w:val="nothing"/>
-      <w:lvlText w:val=""/>
-      <w:lvlJc w:val="left"/>
-      <w:pPr>
-        <w:tabs>
-          <w:tab w:val="num" w:pos="0"/>
-        </w:tabs>
-        <w:ind w:left="0" w:hanging="0"/>
-      </w:pPr>
-    </w:lvl>
-    <w:lvl w:ilvl="6">
-      <w:start w:val="1"/>
-      <w:numFmt w:val="none"/>
-      <w:suff w:val="nothing"/>
-      <w:lvlText w:val=""/>
-      <w:lvlJc w:val="left"/>
-      <w:pPr>
-        <w:tabs>
-          <w:tab w:val="num" w:pos="0"/>
-        </w:tabs>
-        <w:ind w:left="0" w:hanging="0"/>
-      </w:pPr>
-    </w:lvl>
-    <w:lvl w:ilvl="7">
-      <w:start w:val="1"/>
-      <w:numFmt w:val="none"/>
-      <w:suff w:val="nothing"/>
-      <w:lvlText w:val=""/>
-      <w:lvlJc w:val="left"/>
-      <w:pPr>
-        <w:tabs>
-          <w:tab w:val="num" w:pos="0"/>
-        </w:tabs>
-        <w:ind w:left="0" w:hanging="0"/>
-      </w:pPr>
-    </w:lvl>
-    <w:lvl w:ilvl="8">
-      <w:start w:val="1"/>
-      <w:numFmt w:val="none"/>
-      <w:suff w:val="nothing"/>
-      <w:lvlText w:val=""/>
-      <w:lvlJc w:val="left"/>
-      <w:pPr>
-        <w:tabs>
-          <w:tab w:val="num" w:pos="0"/>
-        </w:tabs>
-        <w:ind w:left="0" w:hanging="0"/>
-      </w:pPr>
-    </w:lvl>
-  </w:abstractNum>
-  <w:num w:numId="1">
-    <w:abstractNumId w:val="1"/>
-  </w:num>
-  <w:num w:numId="2">
-    <w:abstractNumId w:val="2"/>
-  </w:num>
-</w:numbering>
 </file>
 
 <file path=word/styles.xml><?xml version="1.0" encoding="utf-8"?>

</xml_diff>